<commit_message>
creacion de clases y metodos basicos
</commit_message>
<xml_diff>
--- a/Informacion/Proyecto Final Programación.docx
+++ b/Informacion/Proyecto Final Programación.docx
@@ -582,7 +582,7 @@
           <w:vertAlign w:val="baseline"/>
           <w:lang w:val="es-ES"/>
         </w:rPr>
-        <w:t>Hospital: paciente</w:t>
+        <w:t>Hospital: nombre, paciente</w:t>
       </w:r>
       <w:r>
         <w:rPr>
@@ -786,6 +786,18 @@
         </w:rPr>
         <w:t>Paciente: Datos personales, Historial clínico,</w:t>
       </w:r>
+      <w:r>
+        <w:rPr>
+          <w:rFonts w:hint="default" w:ascii="Times New Roman" w:hAnsi="Times New Roman" w:cs="Times New Roman"/>
+          <w:b w:val="0"/>
+          <w:bCs w:val="0"/>
+          <w:i w:val="0"/>
+          <w:iCs w:val="0"/>
+          <w:color w:val="auto"/>
+          <w:lang w:val="es-ES"/>
+        </w:rPr>
+        <w:t xml:space="preserve"> datos de persona</w:t>
+      </w:r>
     </w:p>
     <w:p>
       <w:pPr>
@@ -834,7 +846,19 @@
           <w:vertAlign w:val="baseline"/>
           <w:lang w:val="es-ES"/>
         </w:rPr>
-        <w:t>Medico: Horario</w:t>
+        <w:t>Medico: Horario,</w:t>
+      </w:r>
+      <w:r>
+        <w:rPr>
+          <w:rFonts w:hint="default" w:ascii="Times New Roman" w:hAnsi="Times New Roman" w:cs="Times New Roman"/>
+          <w:b w:val="0"/>
+          <w:bCs w:val="0"/>
+          <w:i w:val="0"/>
+          <w:iCs w:val="0"/>
+          <w:color w:val="auto"/>
+          <w:lang w:val="es-ES"/>
+        </w:rPr>
+        <w:t xml:space="preserve"> datos de persona</w:t>
       </w:r>
     </w:p>
     <w:p>
@@ -877,7 +901,7 @@
           <w:color w:val="auto"/>
           <w:lang w:val="es-ES"/>
         </w:rPr>
-        <w:t>Administradores</w:t>
+        <w:t>Administradores: nombre, apellido, id, teléfono</w:t>
       </w:r>
     </w:p>
     <w:p>
@@ -1092,7 +1116,21 @@
           <w:color w:val="auto"/>
           <w:lang w:val="es-ES"/>
         </w:rPr>
-        <w:t xml:space="preserve"> Solicitud y cancelación de citas médicas.</w:t>
+        <w:t xml:space="preserve"> Solicitud y c</w:t>
+      </w:r>
+      <w:bookmarkStart w:id="0" w:name="_GoBack"/>
+      <w:bookmarkEnd w:id="0"/>
+      <w:r>
+        <w:rPr>
+          <w:rFonts w:hint="default" w:ascii="Times New Roman" w:hAnsi="Times New Roman"/>
+          <w:b w:val="0"/>
+          <w:bCs w:val="0"/>
+          <w:i w:val="0"/>
+          <w:iCs w:val="0"/>
+          <w:color w:val="auto"/>
+          <w:lang w:val="es-ES"/>
+        </w:rPr>
+        <w:t>ancelación de citas médicas.</w:t>
       </w:r>
     </w:p>
     <w:p>
@@ -2694,8 +2732,6 @@
           <w:vertAlign w:val="baseline"/>
         </w:rPr>
       </w:pPr>
-      <w:bookmarkStart w:id="0" w:name="_GoBack"/>
-      <w:bookmarkEnd w:id="0"/>
     </w:p>
     <w:p>
       <w:pPr>

</xml_diff>